<commit_message>
feat: change returned data type for single items
</commit_message>
<xml_diff>
--- a/example/filled_example.docx
+++ b/example/filled_example.docx
@@ -995,8 +995,6 @@
         <w:t xml:space="preserve">"This is a very very very very long multi-line comment line 1.</w:t>
         <w:br/>
         <w:t xml:space="preserve">This is a very very very very long multi-line comment line 2:"</w:t>
-        <w:br/>
-        <w:t xml:space="preserve"/>
       </w:r>
       <w:r>
         <w:t xml:space="preserve"/>
@@ -1023,7 +1021,7 @@
       </w:pPr>
       <w:proofErr w:type="gramStart"/>
       <w:r>
-        <w:t xml:space="preserve">Lorem ipsum dolor sit amet.</w:t>
+        <w:t xml:space="preserve">Lorem ipsum dolor sit.</w:t>
       </w:r>
     </w:p>
     <w:p>

</xml_diff>

<commit_message>
feat: greatly simplified example_document_generation()
</commit_message>
<xml_diff>
--- a/example/filled_example.docx
+++ b/example/filled_example.docx
@@ -1,6 +1,6 @@
 
 <file path=word/document.xml><?xml version="1.0" encoding="utf-8"?>
-<w:document xmlns:wpc="http://schemas.microsoft.com/office/word/2010/wordprocessingCanvas" xmlns:cx="http://schemas.microsoft.com/office/drawing/2014/chartex" xmlns:cx1="http://schemas.microsoft.com/office/drawing/2015/9/8/chartex" xmlns:cx2="http://schemas.microsoft.com/office/drawing/2015/10/21/chartex" xmlns:cx3="http://schemas.microsoft.com/office/drawing/2016/5/9/chartex" xmlns:cx4="http://schemas.microsoft.com/office/drawing/2016/5/10/chartex" xmlns:cx5="http://schemas.microsoft.com/office/drawing/2016/5/11/chartex" xmlns:cx6="http://schemas.microsoft.com/office/drawing/2016/5/12/chartex" xmlns:cx7="http://schemas.microsoft.com/office/drawing/2016/5/13/chartex" xmlns:cx8="http://schemas.microsoft.com/office/drawing/2016/5/14/chartex" xmlns:mc="http://schemas.openxmlformats.org/markup-compatibility/2006" xmlns:aink="http://schemas.microsoft.com/office/drawing/2016/ink" xmlns:am3d="http://schemas.microsoft.com/office/drawing/2017/model3d" xmlns:o="urn:schemas-microsoft-com:office:office" xmlns:oel="http://schemas.microsoft.com/office/2019/extlst" xmlns:r="http://schemas.openxmlformats.org/officeDocument/2006/relationships" xmlns:m="http://schemas.openxmlformats.org/officeDocument/2006/math" xmlns:v="urn:schemas-microsoft-com:vml" xmlns:wp14="http://schemas.microsoft.com/office/word/2010/wordprocessingDrawing" xmlns:wp="http://schemas.openxmlformats.org/drawingml/2006/wordprocessingDrawing" xmlns:w10="urn:schemas-microsoft-com:office:word" xmlns:w="http://schemas.openxmlformats.org/wordprocessingml/2006/main" xmlns:w14="http://schemas.microsoft.com/office/word/2010/wordml" xmlns:w15="http://schemas.microsoft.com/office/word/2012/wordml" xmlns:w16cex="http://schemas.microsoft.com/office/word/2018/wordml/cex" xmlns:w16cid="http://schemas.microsoft.com/office/word/2016/wordml/cid" xmlns:w16="http://schemas.microsoft.com/office/word/2018/wordml" xmlns:w16sdtdh="http://schemas.microsoft.com/office/word/2020/wordml/sdtdatahash" xmlns:w16se="http://schemas.microsoft.com/office/word/2015/wordml/symex" xmlns:wpg="http://schemas.microsoft.com/office/word/2010/wordprocessingGroup" xmlns:wpi="http://schemas.microsoft.com/office/word/2010/wordprocessingInk" xmlns:wne="http://schemas.microsoft.com/office/word/2006/wordml" xmlns:wps="http://schemas.microsoft.com/office/word/2010/wordprocessingShape" mc:Ignorable="w14 w15 w16se w16cid w16 w16cex w16sdtdh wp14">
+<w:document xmlns:wpc="http://schemas.microsoft.com/office/word/2010/wordprocessingCanvas" xmlns:cx="http://schemas.microsoft.com/office/drawing/2014/chartex" xmlns:cx1="http://schemas.microsoft.com/office/drawing/2015/9/8/chartex" xmlns:cx2="http://schemas.microsoft.com/office/drawing/2015/10/21/chartex" xmlns:cx3="http://schemas.microsoft.com/office/drawing/2016/5/9/chartex" xmlns:cx4="http://schemas.microsoft.com/office/drawing/2016/5/10/chartex" xmlns:cx5="http://schemas.microsoft.com/office/drawing/2016/5/11/chartex" xmlns:cx6="http://schemas.microsoft.com/office/drawing/2016/5/12/chartex" xmlns:cx7="http://schemas.microsoft.com/office/drawing/2016/5/13/chartex" xmlns:cx8="http://schemas.microsoft.com/office/drawing/2016/5/14/chartex" xmlns:mc="http://schemas.openxmlformats.org/markup-compatibility/2006" xmlns:aink="http://schemas.microsoft.com/office/drawing/2016/ink" xmlns:am3d="http://schemas.microsoft.com/office/drawing/2017/model3d" xmlns:o="urn:schemas-microsoft-com:office:office" xmlns:oel="http://schemas.microsoft.com/office/2019/extlst" xmlns:r="http://schemas.openxmlformats.org/officeDocument/2006/relationships" xmlns:m="http://schemas.openxmlformats.org/officeDocument/2006/math" xmlns:v="urn:schemas-microsoft-com:vml" xmlns:wp14="http://schemas.microsoft.com/office/word/2010/wordprocessingDrawing" xmlns:wp="http://schemas.openxmlformats.org/drawingml/2006/wordprocessingDrawing" xmlns:w10="urn:schemas-microsoft-com:office:word" xmlns:w="http://schemas.openxmlformats.org/wordprocessingml/2006/main" xmlns:w14="http://schemas.microsoft.com/office/word/2010/wordml" xmlns:w15="http://schemas.microsoft.com/office/word/2012/wordml" xmlns:w16cex="http://schemas.microsoft.com/office/word/2018/wordml/cex" xmlns:w16cid="http://schemas.microsoft.com/office/word/2016/wordml/cid" xmlns:w16="http://schemas.microsoft.com/office/word/2018/wordml" xmlns:w16du="http://schemas.microsoft.com/office/word/2023/wordml/word16du" xmlns:w16sdtdh="http://schemas.microsoft.com/office/word/2020/wordml/sdtdatahash" xmlns:w16se="http://schemas.microsoft.com/office/word/2015/wordml/symex" xmlns:wpg="http://schemas.microsoft.com/office/word/2010/wordprocessingGroup" xmlns:wpi="http://schemas.microsoft.com/office/word/2010/wordprocessingInk" xmlns:wne="http://schemas.microsoft.com/office/word/2006/wordml" xmlns:wps="http://schemas.microsoft.com/office/word/2010/wordprocessingShape" mc:Ignorable="w14 w15 w16se w16cid w16 w16cex w16sdtdh w16du wp14">
   <w:body>
     <w:p>
       <w:pPr>
@@ -902,278 +902,214 @@
       <w:pPr>
         <w:pStyle w:val="Heading1"/>
       </w:pPr>
+      <w:proofErr w:type="gramStart"/>
       <w:r>
         <w:t>PROCEDURE</w:t>
+      </w:r>
+      <w:r>
+        <w:t xml:space="preserve"> </w:t>
       </w:r>
     </w:p>
     <w:p>
       <w:pPr>
         <w:pStyle w:val="Heading2"/>
       </w:pPr>
-      <w:r>
-        <w:t>Example Policy</w:t>
+      <w:proofErr w:type="gramStart"/>
+      <w:r>
+        <w:t xml:space="preserve">Example policy    </w:t>
       </w:r>
     </w:p>
     <w:p>
       <w:pPr>
         <w:pStyle w:val="Heading3"/>
+        <w:rPr>
+          <w:color w:val="auto"/>
+        </w:rPr>
       </w:pPr>
       <w:proofErr w:type="gramStart"/>
       <w:r>
-        <w:t xml:space="preserve">Lorem ipsum dolor sit amet:</w:t>
-      </w:r>
-      <w:r>
-        <w:t xml:space="preserve"/>
+        <w:rPr>
+          <w:color w:val="auto"/>
+        </w:rPr>
+        <w:t xml:space="preserve">Lorem ipsum dolor sit amet:  </w:t>
       </w:r>
     </w:p>
     <w:p>
       <w:pPr>
         <w:pStyle w:val="Heading4"/>
-        <w:rPr>
-          <w:lang w:val="en-US"/>
-        </w:rPr>
       </w:pPr>
       <w:proofErr w:type="gramStart"/>
       <w:r>
-        <w:rPr>
-          <w:lang w:val="en-US"/>
-        </w:rPr>
-        <w:t xml:space="preserve">consectetur adipiscing elit, sed do eiusmod tempor incididunt ut labore et dolore magna aliqua.</w:t>
+        <w:t xml:space="preserve">consectetur adipiscing elit, sed do eiusmod tempor incididunt ut labore et dolore magna aliqua.  </w:t>
       </w:r>
     </w:p>
     <w:p>
       <w:pPr>
         <w:pStyle w:val="Heading4"/>
-        <w:rPr>
-          <w:lang w:val="en-US"/>
-        </w:rPr>
       </w:pPr>
       <w:proofErr w:type="gramStart"/>
       <w:r>
-        <w:rPr>
-          <w:lang w:val="en-US"/>
-        </w:rPr>
-        <w:t xml:space="preserve">Ut enim ad minim veniam, quis nostrud exercitation ullamco laboris nisi ut aliquip ex ea commodo consequat.</w:t>
+        <w:t xml:space="preserve">Ut enim ad minim veniam, quis nostrud exercitation ullamco laboris nisi ut aliquip ex ea commodo consequat.  </w:t>
       </w:r>
     </w:p>
     <w:p>
       <w:pPr>
         <w:pStyle w:val="Heading4"/>
-        <w:rPr>
-          <w:lang w:val="en-US"/>
-        </w:rPr>
       </w:pPr>
       <w:proofErr w:type="gramStart"/>
       <w:r>
-        <w:rPr>
-          <w:lang w:val="en-US"/>
-        </w:rPr>
-        <w:t xml:space="preserve">Duis aute irure dolor in reprehenderit in voluptate velit esse cillum dolore eu fugiat nulla pariatur.</w:t>
+        <w:t xml:space="preserve">Duis aute irure dolor in reprehenderit in voluptate velit esse cillum dolore eu fugiat nulla pariatur.  </w:t>
       </w:r>
     </w:p>
     <w:p>
       <w:pPr>
         <w:pStyle w:val="Heading4"/>
-        <w:rPr>
-          <w:lang w:val="en-US"/>
-        </w:rPr>
       </w:pPr>
       <w:proofErr w:type="gramStart"/>
       <w:r>
-        <w:rPr>
-          <w:lang w:val="en-US"/>
-        </w:rPr>
-        <w:t xml:space="preserve">Excepteur sint occaecat cupidatat non proident, sunt in culpa qui officia deserunt mollit anim id est laborum.</w:t>
+        <w:t xml:space="preserve">Excepteur sint occaecat cupidatat non proident, sunt in culpa qui officia deserunt mollit anim id est laborum.       </w:t>
       </w:r>
     </w:p>
     <w:p>
       <w:pPr>
         <w:pStyle w:val="Heading3"/>
+        <w:rPr>
+          <w:color w:val="auto"/>
+        </w:rPr>
       </w:pPr>
       <w:proofErr w:type="gramStart"/>
       <w:r>
+        <w:rPr>
+          <w:color w:val="auto"/>
+        </w:rPr>
         <w:t xml:space="preserve">"This is a very very very very long multi-line comment line 1.</w:t>
         <w:br/>
         <w:t xml:space="preserve">This is a very very very very long multi-line comment line 2:"</w:t>
-      </w:r>
-      <w:r>
-        <w:t xml:space="preserve"/>
+        <w:br/>
+        <w:t xml:space="preserve">  </w:t>
       </w:r>
     </w:p>
     <w:p>
       <w:pPr>
         <w:pStyle w:val="Heading4"/>
-        <w:rPr>
-          <w:lang w:val="en-US"/>
-        </w:rPr>
       </w:pPr>
       <w:proofErr w:type="gramStart"/>
       <w:r>
-        <w:rPr>
-          <w:lang w:val="en-US"/>
-        </w:rPr>
-        <w:t xml:space="preserve">This is a sub-item of the multi-line comment.</w:t>
+        <w:t xml:space="preserve">This is a sub-item of the multi-line comment.      </w:t>
       </w:r>
     </w:p>
     <w:p>
       <w:pPr>
-        <w:pStyle w:val="Heading3"/>
+        <w:pStyle w:val="Heading4"/>
       </w:pPr>
       <w:proofErr w:type="gramStart"/>
       <w:r>
-        <w:t xml:space="preserve">Lorem ipsum dolor sit.</w:t>
+        <w:t xml:space="preserve">Lorem ipsum dolor sit.    </w:t>
       </w:r>
     </w:p>
     <w:p>
       <w:pPr>
         <w:pStyle w:val="Heading2"/>
       </w:pPr>
-      <w:r>
-        <w:t xml:space="preserve">Software and Copyright Policy</w:t>
+      <w:proofErr w:type="gramStart"/>
+      <w:r>
+        <w:t xml:space="preserve">Another policy    </w:t>
       </w:r>
     </w:p>
     <w:p>
       <w:pPr>
         <w:pStyle w:val="Heading3"/>
+        <w:rPr>
+          <w:color w:val="auto"/>
+        </w:rPr>
       </w:pPr>
       <w:proofErr w:type="gramStart"/>
       <w:r>
-        <w:t xml:space="preserve">I have 9 sub items:</w:t>
+        <w:rPr>
+          <w:color w:val="auto"/>
+        </w:rPr>
+        <w:t xml:space="preserve">I have 9 sub items:  </w:t>
       </w:r>
     </w:p>
     <w:p>
       <w:pPr>
         <w:pStyle w:val="Heading4"/>
-        <w:rPr>
-          <w:lang w:val="en-US"/>
-        </w:rPr>
       </w:pPr>
       <w:proofErr w:type="gramStart"/>
       <w:r>
-        <w:rPr>
-          <w:lang w:val="en-US"/>
-        </w:rPr>
-        <w:t xml:space="preserve">Item 1.</w:t>
+        <w:t xml:space="preserve">Item 1.  </w:t>
       </w:r>
     </w:p>
     <w:p>
       <w:pPr>
         <w:pStyle w:val="Heading4"/>
-        <w:rPr>
-          <w:lang w:val="en-US"/>
-        </w:rPr>
       </w:pPr>
       <w:proofErr w:type="gramStart"/>
       <w:r>
-        <w:rPr>
-          <w:lang w:val="en-US"/>
-        </w:rPr>
-        <w:t xml:space="preserve">Item 2.</w:t>
+        <w:t xml:space="preserve">Item 2.  </w:t>
       </w:r>
     </w:p>
     <w:p>
       <w:pPr>
         <w:pStyle w:val="Heading4"/>
-        <w:rPr>
-          <w:lang w:val="en-US"/>
-        </w:rPr>
       </w:pPr>
       <w:proofErr w:type="gramStart"/>
       <w:r>
-        <w:rPr>
-          <w:lang w:val="en-US"/>
-        </w:rPr>
-        <w:t xml:space="preserve">Item 3.</w:t>
+        <w:t xml:space="preserve">Item 3.  </w:t>
       </w:r>
     </w:p>
     <w:p>
       <w:pPr>
         <w:pStyle w:val="Heading4"/>
-        <w:rPr>
-          <w:lang w:val="en-US"/>
-        </w:rPr>
       </w:pPr>
       <w:proofErr w:type="gramStart"/>
       <w:r>
-        <w:rPr>
-          <w:lang w:val="en-US"/>
-        </w:rPr>
-        <w:t xml:space="preserve">Item 4.</w:t>
+        <w:t xml:space="preserve">Item 4.  </w:t>
       </w:r>
     </w:p>
     <w:p>
       <w:pPr>
         <w:pStyle w:val="Heading4"/>
-        <w:rPr>
-          <w:lang w:val="en-US"/>
-        </w:rPr>
       </w:pPr>
       <w:proofErr w:type="gramStart"/>
       <w:r>
-        <w:rPr>
-          <w:lang w:val="en-US"/>
-        </w:rPr>
-        <w:t xml:space="preserve">Item 5.</w:t>
+        <w:t xml:space="preserve">Item 5.  </w:t>
       </w:r>
     </w:p>
     <w:p>
       <w:pPr>
         <w:pStyle w:val="Heading4"/>
-        <w:rPr>
-          <w:lang w:val="en-US"/>
-        </w:rPr>
       </w:pPr>
       <w:proofErr w:type="gramStart"/>
       <w:r>
-        <w:rPr>
-          <w:lang w:val="en-US"/>
-        </w:rPr>
-        <w:t xml:space="preserve">Item 6.</w:t>
+        <w:t xml:space="preserve">Item 6.  </w:t>
       </w:r>
     </w:p>
     <w:p>
       <w:pPr>
         <w:pStyle w:val="Heading4"/>
-        <w:rPr>
-          <w:lang w:val="en-US"/>
-        </w:rPr>
       </w:pPr>
       <w:proofErr w:type="gramStart"/>
       <w:r>
-        <w:rPr>
-          <w:lang w:val="en-US"/>
-        </w:rPr>
-        <w:t xml:space="preserve">Item 7.</w:t>
+        <w:t xml:space="preserve">Item 7.  </w:t>
       </w:r>
     </w:p>
     <w:p>
       <w:pPr>
         <w:pStyle w:val="Heading4"/>
-        <w:rPr>
-          <w:lang w:val="en-US"/>
-        </w:rPr>
       </w:pPr>
       <w:proofErr w:type="gramStart"/>
       <w:r>
-        <w:rPr>
-          <w:lang w:val="en-US"/>
-        </w:rPr>
-        <w:t xml:space="preserve">Item 8.</w:t>
+        <w:t xml:space="preserve">Item 8.  </w:t>
       </w:r>
     </w:p>
     <w:p>
       <w:pPr>
         <w:pStyle w:val="Heading4"/>
-        <w:rPr>
-          <w:lang w:val="en-US"/>
-        </w:rPr>
       </w:pPr>
       <w:proofErr w:type="gramStart"/>
       <w:r>
-        <w:rPr>
-          <w:lang w:val="en-US"/>
-        </w:rPr>
-        <w:t xml:space="preserve">Item 9.</w:t>
+        <w:t xml:space="preserve">Item 9.     </w:t>
       </w:r>
     </w:p>
     <w:p>
@@ -1233,7 +1169,7 @@
 </file>
 
 <file path=word/endnotes.xml><?xml version="1.0" encoding="utf-8"?>
-<w:endnotes xmlns:wpc="http://schemas.microsoft.com/office/word/2010/wordprocessingCanvas" xmlns:cx="http://schemas.microsoft.com/office/drawing/2014/chartex" xmlns:cx1="http://schemas.microsoft.com/office/drawing/2015/9/8/chartex" xmlns:cx2="http://schemas.microsoft.com/office/drawing/2015/10/21/chartex" xmlns:cx3="http://schemas.microsoft.com/office/drawing/2016/5/9/chartex" xmlns:cx4="http://schemas.microsoft.com/office/drawing/2016/5/10/chartex" xmlns:cx5="http://schemas.microsoft.com/office/drawing/2016/5/11/chartex" xmlns:cx6="http://schemas.microsoft.com/office/drawing/2016/5/12/chartex" xmlns:cx7="http://schemas.microsoft.com/office/drawing/2016/5/13/chartex" xmlns:cx8="http://schemas.microsoft.com/office/drawing/2016/5/14/chartex" xmlns:mc="http://schemas.openxmlformats.org/markup-compatibility/2006" xmlns:aink="http://schemas.microsoft.com/office/drawing/2016/ink" xmlns:am3d="http://schemas.microsoft.com/office/drawing/2017/model3d" xmlns:o="urn:schemas-microsoft-com:office:office" xmlns:oel="http://schemas.microsoft.com/office/2019/extlst" xmlns:r="http://schemas.openxmlformats.org/officeDocument/2006/relationships" xmlns:m="http://schemas.openxmlformats.org/officeDocument/2006/math" xmlns:v="urn:schemas-microsoft-com:vml" xmlns:wp14="http://schemas.microsoft.com/office/word/2010/wordprocessingDrawing" xmlns:wp="http://schemas.openxmlformats.org/drawingml/2006/wordprocessingDrawing" xmlns:w10="urn:schemas-microsoft-com:office:word" xmlns:w="http://schemas.openxmlformats.org/wordprocessingml/2006/main" xmlns:w14="http://schemas.microsoft.com/office/word/2010/wordml" xmlns:w15="http://schemas.microsoft.com/office/word/2012/wordml" xmlns:w16cex="http://schemas.microsoft.com/office/word/2018/wordml/cex" xmlns:w16cid="http://schemas.microsoft.com/office/word/2016/wordml/cid" xmlns:w16="http://schemas.microsoft.com/office/word/2018/wordml" xmlns:w16sdtdh="http://schemas.microsoft.com/office/word/2020/wordml/sdtdatahash" xmlns:w16se="http://schemas.microsoft.com/office/word/2015/wordml/symex" xmlns:wpg="http://schemas.microsoft.com/office/word/2010/wordprocessingGroup" xmlns:wpi="http://schemas.microsoft.com/office/word/2010/wordprocessingInk" xmlns:wne="http://schemas.microsoft.com/office/word/2006/wordml" xmlns:wps="http://schemas.microsoft.com/office/word/2010/wordprocessingShape" mc:Ignorable="w14 w15 w16se w16cid w16 w16cex w16sdtdh wp14">
+<w:endnotes xmlns:wpc="http://schemas.microsoft.com/office/word/2010/wordprocessingCanvas" xmlns:cx="http://schemas.microsoft.com/office/drawing/2014/chartex" xmlns:cx1="http://schemas.microsoft.com/office/drawing/2015/9/8/chartex" xmlns:cx2="http://schemas.microsoft.com/office/drawing/2015/10/21/chartex" xmlns:cx3="http://schemas.microsoft.com/office/drawing/2016/5/9/chartex" xmlns:cx4="http://schemas.microsoft.com/office/drawing/2016/5/10/chartex" xmlns:cx5="http://schemas.microsoft.com/office/drawing/2016/5/11/chartex" xmlns:cx6="http://schemas.microsoft.com/office/drawing/2016/5/12/chartex" xmlns:cx7="http://schemas.microsoft.com/office/drawing/2016/5/13/chartex" xmlns:cx8="http://schemas.microsoft.com/office/drawing/2016/5/14/chartex" xmlns:mc="http://schemas.openxmlformats.org/markup-compatibility/2006" xmlns:aink="http://schemas.microsoft.com/office/drawing/2016/ink" xmlns:am3d="http://schemas.microsoft.com/office/drawing/2017/model3d" xmlns:o="urn:schemas-microsoft-com:office:office" xmlns:oel="http://schemas.microsoft.com/office/2019/extlst" xmlns:r="http://schemas.openxmlformats.org/officeDocument/2006/relationships" xmlns:m="http://schemas.openxmlformats.org/officeDocument/2006/math" xmlns:v="urn:schemas-microsoft-com:vml" xmlns:wp14="http://schemas.microsoft.com/office/word/2010/wordprocessingDrawing" xmlns:wp="http://schemas.openxmlformats.org/drawingml/2006/wordprocessingDrawing" xmlns:w10="urn:schemas-microsoft-com:office:word" xmlns:w="http://schemas.openxmlformats.org/wordprocessingml/2006/main" xmlns:w14="http://schemas.microsoft.com/office/word/2010/wordml" xmlns:w15="http://schemas.microsoft.com/office/word/2012/wordml" xmlns:w16cex="http://schemas.microsoft.com/office/word/2018/wordml/cex" xmlns:w16cid="http://schemas.microsoft.com/office/word/2016/wordml/cid" xmlns:w16="http://schemas.microsoft.com/office/word/2018/wordml" xmlns:w16du="http://schemas.microsoft.com/office/word/2023/wordml/word16du" xmlns:w16sdtdh="http://schemas.microsoft.com/office/word/2020/wordml/sdtdatahash" xmlns:w16se="http://schemas.microsoft.com/office/word/2015/wordml/symex" xmlns:wpg="http://schemas.microsoft.com/office/word/2010/wordprocessingGroup" xmlns:wpi="http://schemas.microsoft.com/office/word/2010/wordprocessingInk" xmlns:wne="http://schemas.microsoft.com/office/word/2006/wordml" xmlns:wps="http://schemas.microsoft.com/office/word/2010/wordprocessingShape" mc:Ignorable="w14 w15 w16se w16cid w16 w16cex w16sdtdh w16du wp14">
   <w:endnote w:type="separator" w:id="-1">
     <w:p>
       <w:pPr>
@@ -1258,7 +1194,7 @@
 </file>
 
 <file path=word/footer1.xml><?xml version="1.0" encoding="utf-8"?>
-<w:ftr xmlns:wpc="http://schemas.microsoft.com/office/word/2010/wordprocessingCanvas" xmlns:cx="http://schemas.microsoft.com/office/drawing/2014/chartex" xmlns:cx1="http://schemas.microsoft.com/office/drawing/2015/9/8/chartex" xmlns:cx2="http://schemas.microsoft.com/office/drawing/2015/10/21/chartex" xmlns:cx3="http://schemas.microsoft.com/office/drawing/2016/5/9/chartex" xmlns:cx4="http://schemas.microsoft.com/office/drawing/2016/5/10/chartex" xmlns:cx5="http://schemas.microsoft.com/office/drawing/2016/5/11/chartex" xmlns:cx6="http://schemas.microsoft.com/office/drawing/2016/5/12/chartex" xmlns:cx7="http://schemas.microsoft.com/office/drawing/2016/5/13/chartex" xmlns:cx8="http://schemas.microsoft.com/office/drawing/2016/5/14/chartex" xmlns:mc="http://schemas.openxmlformats.org/markup-compatibility/2006" xmlns:aink="http://schemas.microsoft.com/office/drawing/2016/ink" xmlns:am3d="http://schemas.microsoft.com/office/drawing/2017/model3d" xmlns:o="urn:schemas-microsoft-com:office:office" xmlns:oel="http://schemas.microsoft.com/office/2019/extlst" xmlns:r="http://schemas.openxmlformats.org/officeDocument/2006/relationships" xmlns:m="http://schemas.openxmlformats.org/officeDocument/2006/math" xmlns:v="urn:schemas-microsoft-com:vml" xmlns:wp14="http://schemas.microsoft.com/office/word/2010/wordprocessingDrawing" xmlns:wp="http://schemas.openxmlformats.org/drawingml/2006/wordprocessingDrawing" xmlns:w10="urn:schemas-microsoft-com:office:word" xmlns:w="http://schemas.openxmlformats.org/wordprocessingml/2006/main" xmlns:w14="http://schemas.microsoft.com/office/word/2010/wordml" xmlns:w15="http://schemas.microsoft.com/office/word/2012/wordml" xmlns:w16cex="http://schemas.microsoft.com/office/word/2018/wordml/cex" xmlns:w16cid="http://schemas.microsoft.com/office/word/2016/wordml/cid" xmlns:w16="http://schemas.microsoft.com/office/word/2018/wordml" xmlns:w16sdtdh="http://schemas.microsoft.com/office/word/2020/wordml/sdtdatahash" xmlns:w16se="http://schemas.microsoft.com/office/word/2015/wordml/symex" xmlns:wpg="http://schemas.microsoft.com/office/word/2010/wordprocessingGroup" xmlns:wpi="http://schemas.microsoft.com/office/word/2010/wordprocessingInk" xmlns:wne="http://schemas.microsoft.com/office/word/2006/wordml" xmlns:wps="http://schemas.microsoft.com/office/word/2010/wordprocessingShape" mc:Ignorable="w14 w15 w16se w16cid w16 w16cex w16sdtdh wp14">
+<w:ftr xmlns:wpc="http://schemas.microsoft.com/office/word/2010/wordprocessingCanvas" xmlns:cx="http://schemas.microsoft.com/office/drawing/2014/chartex" xmlns:cx1="http://schemas.microsoft.com/office/drawing/2015/9/8/chartex" xmlns:cx2="http://schemas.microsoft.com/office/drawing/2015/10/21/chartex" xmlns:cx3="http://schemas.microsoft.com/office/drawing/2016/5/9/chartex" xmlns:cx4="http://schemas.microsoft.com/office/drawing/2016/5/10/chartex" xmlns:cx5="http://schemas.microsoft.com/office/drawing/2016/5/11/chartex" xmlns:cx6="http://schemas.microsoft.com/office/drawing/2016/5/12/chartex" xmlns:cx7="http://schemas.microsoft.com/office/drawing/2016/5/13/chartex" xmlns:cx8="http://schemas.microsoft.com/office/drawing/2016/5/14/chartex" xmlns:mc="http://schemas.openxmlformats.org/markup-compatibility/2006" xmlns:aink="http://schemas.microsoft.com/office/drawing/2016/ink" xmlns:am3d="http://schemas.microsoft.com/office/drawing/2017/model3d" xmlns:o="urn:schemas-microsoft-com:office:office" xmlns:oel="http://schemas.microsoft.com/office/2019/extlst" xmlns:r="http://schemas.openxmlformats.org/officeDocument/2006/relationships" xmlns:m="http://schemas.openxmlformats.org/officeDocument/2006/math" xmlns:v="urn:schemas-microsoft-com:vml" xmlns:wp14="http://schemas.microsoft.com/office/word/2010/wordprocessingDrawing" xmlns:wp="http://schemas.openxmlformats.org/drawingml/2006/wordprocessingDrawing" xmlns:w10="urn:schemas-microsoft-com:office:word" xmlns:w="http://schemas.openxmlformats.org/wordprocessingml/2006/main" xmlns:w14="http://schemas.microsoft.com/office/word/2010/wordml" xmlns:w15="http://schemas.microsoft.com/office/word/2012/wordml" xmlns:w16cex="http://schemas.microsoft.com/office/word/2018/wordml/cex" xmlns:w16cid="http://schemas.microsoft.com/office/word/2016/wordml/cid" xmlns:w16="http://schemas.microsoft.com/office/word/2018/wordml" xmlns:w16du="http://schemas.microsoft.com/office/word/2023/wordml/word16du" xmlns:w16sdtdh="http://schemas.microsoft.com/office/word/2020/wordml/sdtdatahash" xmlns:w16se="http://schemas.microsoft.com/office/word/2015/wordml/symex" xmlns:wpg="http://schemas.microsoft.com/office/word/2010/wordprocessingGroup" xmlns:wpi="http://schemas.microsoft.com/office/word/2010/wordprocessingInk" xmlns:wne="http://schemas.microsoft.com/office/word/2006/wordml" xmlns:wps="http://schemas.microsoft.com/office/word/2010/wordprocessingShape" mc:Ignorable="w14 w15 w16se w16cid w16 w16cex w16sdtdh w16du wp14">
   <w:p>
     <w:pPr>
       <w:pStyle w:val="Footer"/>
@@ -1308,7 +1244,7 @@
 </file>
 
 <file path=word/footer2.xml><?xml version="1.0" encoding="utf-8"?>
-<w:ftr xmlns:wpc="http://schemas.microsoft.com/office/word/2010/wordprocessingCanvas" xmlns:cx="http://schemas.microsoft.com/office/drawing/2014/chartex" xmlns:cx1="http://schemas.microsoft.com/office/drawing/2015/9/8/chartex" xmlns:cx2="http://schemas.microsoft.com/office/drawing/2015/10/21/chartex" xmlns:cx3="http://schemas.microsoft.com/office/drawing/2016/5/9/chartex" xmlns:cx4="http://schemas.microsoft.com/office/drawing/2016/5/10/chartex" xmlns:cx5="http://schemas.microsoft.com/office/drawing/2016/5/11/chartex" xmlns:cx6="http://schemas.microsoft.com/office/drawing/2016/5/12/chartex" xmlns:cx7="http://schemas.microsoft.com/office/drawing/2016/5/13/chartex" xmlns:cx8="http://schemas.microsoft.com/office/drawing/2016/5/14/chartex" xmlns:mc="http://schemas.openxmlformats.org/markup-compatibility/2006" xmlns:aink="http://schemas.microsoft.com/office/drawing/2016/ink" xmlns:am3d="http://schemas.microsoft.com/office/drawing/2017/model3d" xmlns:o="urn:schemas-microsoft-com:office:office" xmlns:oel="http://schemas.microsoft.com/office/2019/extlst" xmlns:r="http://schemas.openxmlformats.org/officeDocument/2006/relationships" xmlns:m="http://schemas.openxmlformats.org/officeDocument/2006/math" xmlns:v="urn:schemas-microsoft-com:vml" xmlns:wp14="http://schemas.microsoft.com/office/word/2010/wordprocessingDrawing" xmlns:wp="http://schemas.openxmlformats.org/drawingml/2006/wordprocessingDrawing" xmlns:w10="urn:schemas-microsoft-com:office:word" xmlns:w="http://schemas.openxmlformats.org/wordprocessingml/2006/main" xmlns:w14="http://schemas.microsoft.com/office/word/2010/wordml" xmlns:w15="http://schemas.microsoft.com/office/word/2012/wordml" xmlns:w16cex="http://schemas.microsoft.com/office/word/2018/wordml/cex" xmlns:w16cid="http://schemas.microsoft.com/office/word/2016/wordml/cid" xmlns:w16="http://schemas.microsoft.com/office/word/2018/wordml" xmlns:w16sdtdh="http://schemas.microsoft.com/office/word/2020/wordml/sdtdatahash" xmlns:w16se="http://schemas.microsoft.com/office/word/2015/wordml/symex" xmlns:wpg="http://schemas.microsoft.com/office/word/2010/wordprocessingGroup" xmlns:wpi="http://schemas.microsoft.com/office/word/2010/wordprocessingInk" xmlns:wne="http://schemas.microsoft.com/office/word/2006/wordml" xmlns:wps="http://schemas.microsoft.com/office/word/2010/wordprocessingShape" mc:Ignorable="w14 w15 w16se w16cid w16 w16cex w16sdtdh wp14">
+<w:ftr xmlns:wpc="http://schemas.microsoft.com/office/word/2010/wordprocessingCanvas" xmlns:cx="http://schemas.microsoft.com/office/drawing/2014/chartex" xmlns:cx1="http://schemas.microsoft.com/office/drawing/2015/9/8/chartex" xmlns:cx2="http://schemas.microsoft.com/office/drawing/2015/10/21/chartex" xmlns:cx3="http://schemas.microsoft.com/office/drawing/2016/5/9/chartex" xmlns:cx4="http://schemas.microsoft.com/office/drawing/2016/5/10/chartex" xmlns:cx5="http://schemas.microsoft.com/office/drawing/2016/5/11/chartex" xmlns:cx6="http://schemas.microsoft.com/office/drawing/2016/5/12/chartex" xmlns:cx7="http://schemas.microsoft.com/office/drawing/2016/5/13/chartex" xmlns:cx8="http://schemas.microsoft.com/office/drawing/2016/5/14/chartex" xmlns:mc="http://schemas.openxmlformats.org/markup-compatibility/2006" xmlns:aink="http://schemas.microsoft.com/office/drawing/2016/ink" xmlns:am3d="http://schemas.microsoft.com/office/drawing/2017/model3d" xmlns:o="urn:schemas-microsoft-com:office:office" xmlns:oel="http://schemas.microsoft.com/office/2019/extlst" xmlns:r="http://schemas.openxmlformats.org/officeDocument/2006/relationships" xmlns:m="http://schemas.openxmlformats.org/officeDocument/2006/math" xmlns:v="urn:schemas-microsoft-com:vml" xmlns:wp14="http://schemas.microsoft.com/office/word/2010/wordprocessingDrawing" xmlns:wp="http://schemas.openxmlformats.org/drawingml/2006/wordprocessingDrawing" xmlns:w10="urn:schemas-microsoft-com:office:word" xmlns:w="http://schemas.openxmlformats.org/wordprocessingml/2006/main" xmlns:w14="http://schemas.microsoft.com/office/word/2010/wordml" xmlns:w15="http://schemas.microsoft.com/office/word/2012/wordml" xmlns:w16cex="http://schemas.microsoft.com/office/word/2018/wordml/cex" xmlns:w16cid="http://schemas.microsoft.com/office/word/2016/wordml/cid" xmlns:w16="http://schemas.microsoft.com/office/word/2018/wordml" xmlns:w16du="http://schemas.microsoft.com/office/word/2023/wordml/word16du" xmlns:w16sdtdh="http://schemas.microsoft.com/office/word/2020/wordml/sdtdatahash" xmlns:w16se="http://schemas.microsoft.com/office/word/2015/wordml/symex" xmlns:wpg="http://schemas.microsoft.com/office/word/2010/wordprocessingGroup" xmlns:wpi="http://schemas.microsoft.com/office/word/2010/wordprocessingInk" xmlns:wne="http://schemas.microsoft.com/office/word/2006/wordml" xmlns:wps="http://schemas.microsoft.com/office/word/2010/wordprocessingShape" mc:Ignorable="w14 w15 w16se w16cid w16 w16cex w16sdtdh w16du wp14">
   <w:tbl>
     <w:tblPr>
       <w:tblW w:w="10511" w:type="dxa"/>
@@ -1662,7 +1598,7 @@
 </file>
 
 <file path=word/footnotes.xml><?xml version="1.0" encoding="utf-8"?>
-<w:footnotes xmlns:wpc="http://schemas.microsoft.com/office/word/2010/wordprocessingCanvas" xmlns:cx="http://schemas.microsoft.com/office/drawing/2014/chartex" xmlns:cx1="http://schemas.microsoft.com/office/drawing/2015/9/8/chartex" xmlns:cx2="http://schemas.microsoft.com/office/drawing/2015/10/21/chartex" xmlns:cx3="http://schemas.microsoft.com/office/drawing/2016/5/9/chartex" xmlns:cx4="http://schemas.microsoft.com/office/drawing/2016/5/10/chartex" xmlns:cx5="http://schemas.microsoft.com/office/drawing/2016/5/11/chartex" xmlns:cx6="http://schemas.microsoft.com/office/drawing/2016/5/12/chartex" xmlns:cx7="http://schemas.microsoft.com/office/drawing/2016/5/13/chartex" xmlns:cx8="http://schemas.microsoft.com/office/drawing/2016/5/14/chartex" xmlns:mc="http://schemas.openxmlformats.org/markup-compatibility/2006" xmlns:aink="http://schemas.microsoft.com/office/drawing/2016/ink" xmlns:am3d="http://schemas.microsoft.com/office/drawing/2017/model3d" xmlns:o="urn:schemas-microsoft-com:office:office" xmlns:oel="http://schemas.microsoft.com/office/2019/extlst" xmlns:r="http://schemas.openxmlformats.org/officeDocument/2006/relationships" xmlns:m="http://schemas.openxmlformats.org/officeDocument/2006/math" xmlns:v="urn:schemas-microsoft-com:vml" xmlns:wp14="http://schemas.microsoft.com/office/word/2010/wordprocessingDrawing" xmlns:wp="http://schemas.openxmlformats.org/drawingml/2006/wordprocessingDrawing" xmlns:w10="urn:schemas-microsoft-com:office:word" xmlns:w="http://schemas.openxmlformats.org/wordprocessingml/2006/main" xmlns:w14="http://schemas.microsoft.com/office/word/2010/wordml" xmlns:w15="http://schemas.microsoft.com/office/word/2012/wordml" xmlns:w16cex="http://schemas.microsoft.com/office/word/2018/wordml/cex" xmlns:w16cid="http://schemas.microsoft.com/office/word/2016/wordml/cid" xmlns:w16="http://schemas.microsoft.com/office/word/2018/wordml" xmlns:w16sdtdh="http://schemas.microsoft.com/office/word/2020/wordml/sdtdatahash" xmlns:w16se="http://schemas.microsoft.com/office/word/2015/wordml/symex" xmlns:wpg="http://schemas.microsoft.com/office/word/2010/wordprocessingGroup" xmlns:wpi="http://schemas.microsoft.com/office/word/2010/wordprocessingInk" xmlns:wne="http://schemas.microsoft.com/office/word/2006/wordml" xmlns:wps="http://schemas.microsoft.com/office/word/2010/wordprocessingShape" mc:Ignorable="w14 w15 w16se w16cid w16 w16cex w16sdtdh wp14">
+<w:footnotes xmlns:wpc="http://schemas.microsoft.com/office/word/2010/wordprocessingCanvas" xmlns:cx="http://schemas.microsoft.com/office/drawing/2014/chartex" xmlns:cx1="http://schemas.microsoft.com/office/drawing/2015/9/8/chartex" xmlns:cx2="http://schemas.microsoft.com/office/drawing/2015/10/21/chartex" xmlns:cx3="http://schemas.microsoft.com/office/drawing/2016/5/9/chartex" xmlns:cx4="http://schemas.microsoft.com/office/drawing/2016/5/10/chartex" xmlns:cx5="http://schemas.microsoft.com/office/drawing/2016/5/11/chartex" xmlns:cx6="http://schemas.microsoft.com/office/drawing/2016/5/12/chartex" xmlns:cx7="http://schemas.microsoft.com/office/drawing/2016/5/13/chartex" xmlns:cx8="http://schemas.microsoft.com/office/drawing/2016/5/14/chartex" xmlns:mc="http://schemas.openxmlformats.org/markup-compatibility/2006" xmlns:aink="http://schemas.microsoft.com/office/drawing/2016/ink" xmlns:am3d="http://schemas.microsoft.com/office/drawing/2017/model3d" xmlns:o="urn:schemas-microsoft-com:office:office" xmlns:oel="http://schemas.microsoft.com/office/2019/extlst" xmlns:r="http://schemas.openxmlformats.org/officeDocument/2006/relationships" xmlns:m="http://schemas.openxmlformats.org/officeDocument/2006/math" xmlns:v="urn:schemas-microsoft-com:vml" xmlns:wp14="http://schemas.microsoft.com/office/word/2010/wordprocessingDrawing" xmlns:wp="http://schemas.openxmlformats.org/drawingml/2006/wordprocessingDrawing" xmlns:w10="urn:schemas-microsoft-com:office:word" xmlns:w="http://schemas.openxmlformats.org/wordprocessingml/2006/main" xmlns:w14="http://schemas.microsoft.com/office/word/2010/wordml" xmlns:w15="http://schemas.microsoft.com/office/word/2012/wordml" xmlns:w16cex="http://schemas.microsoft.com/office/word/2018/wordml/cex" xmlns:w16cid="http://schemas.microsoft.com/office/word/2016/wordml/cid" xmlns:w16="http://schemas.microsoft.com/office/word/2018/wordml" xmlns:w16du="http://schemas.microsoft.com/office/word/2023/wordml/word16du" xmlns:w16sdtdh="http://schemas.microsoft.com/office/word/2020/wordml/sdtdatahash" xmlns:w16se="http://schemas.microsoft.com/office/word/2015/wordml/symex" xmlns:wpg="http://schemas.microsoft.com/office/word/2010/wordprocessingGroup" xmlns:wpi="http://schemas.microsoft.com/office/word/2010/wordprocessingInk" xmlns:wne="http://schemas.microsoft.com/office/word/2006/wordml" xmlns:wps="http://schemas.microsoft.com/office/word/2010/wordprocessingShape" mc:Ignorable="w14 w15 w16se w16cid w16 w16cex w16sdtdh w16du wp14">
   <w:footnote w:type="separator" w:id="-1">
     <w:p>
       <w:pPr>
@@ -1687,7 +1623,7 @@
 </file>
 
 <file path=word/header1.xml><?xml version="1.0" encoding="utf-8"?>
-<w:hdr xmlns:wpc="http://schemas.microsoft.com/office/word/2010/wordprocessingCanvas" xmlns:cx="http://schemas.microsoft.com/office/drawing/2014/chartex" xmlns:cx1="http://schemas.microsoft.com/office/drawing/2015/9/8/chartex" xmlns:cx2="http://schemas.microsoft.com/office/drawing/2015/10/21/chartex" xmlns:cx3="http://schemas.microsoft.com/office/drawing/2016/5/9/chartex" xmlns:cx4="http://schemas.microsoft.com/office/drawing/2016/5/10/chartex" xmlns:cx5="http://schemas.microsoft.com/office/drawing/2016/5/11/chartex" xmlns:cx6="http://schemas.microsoft.com/office/drawing/2016/5/12/chartex" xmlns:cx7="http://schemas.microsoft.com/office/drawing/2016/5/13/chartex" xmlns:cx8="http://schemas.microsoft.com/office/drawing/2016/5/14/chartex" xmlns:mc="http://schemas.openxmlformats.org/markup-compatibility/2006" xmlns:aink="http://schemas.microsoft.com/office/drawing/2016/ink" xmlns:am3d="http://schemas.microsoft.com/office/drawing/2017/model3d" xmlns:o="urn:schemas-microsoft-com:office:office" xmlns:oel="http://schemas.microsoft.com/office/2019/extlst" xmlns:r="http://schemas.openxmlformats.org/officeDocument/2006/relationships" xmlns:m="http://schemas.openxmlformats.org/officeDocument/2006/math" xmlns:v="urn:schemas-microsoft-com:vml" xmlns:wp14="http://schemas.microsoft.com/office/word/2010/wordprocessingDrawing" xmlns:wp="http://schemas.openxmlformats.org/drawingml/2006/wordprocessingDrawing" xmlns:w10="urn:schemas-microsoft-com:office:word" xmlns:w="http://schemas.openxmlformats.org/wordprocessingml/2006/main" xmlns:w14="http://schemas.microsoft.com/office/word/2010/wordml" xmlns:w15="http://schemas.microsoft.com/office/word/2012/wordml" xmlns:w16cex="http://schemas.microsoft.com/office/word/2018/wordml/cex" xmlns:w16cid="http://schemas.microsoft.com/office/word/2016/wordml/cid" xmlns:w16="http://schemas.microsoft.com/office/word/2018/wordml" xmlns:w16sdtdh="http://schemas.microsoft.com/office/word/2020/wordml/sdtdatahash" xmlns:w16se="http://schemas.microsoft.com/office/word/2015/wordml/symex" xmlns:wpg="http://schemas.microsoft.com/office/word/2010/wordprocessingGroup" xmlns:wpi="http://schemas.microsoft.com/office/word/2010/wordprocessingInk" xmlns:wne="http://schemas.microsoft.com/office/word/2006/wordml" xmlns:wps="http://schemas.microsoft.com/office/word/2010/wordprocessingShape" mc:Ignorable="w14 w15 w16se w16cid w16 w16cex w16sdtdh wp14">
+<w:hdr xmlns:wpc="http://schemas.microsoft.com/office/word/2010/wordprocessingCanvas" xmlns:cx="http://schemas.microsoft.com/office/drawing/2014/chartex" xmlns:cx1="http://schemas.microsoft.com/office/drawing/2015/9/8/chartex" xmlns:cx2="http://schemas.microsoft.com/office/drawing/2015/10/21/chartex" xmlns:cx3="http://schemas.microsoft.com/office/drawing/2016/5/9/chartex" xmlns:cx4="http://schemas.microsoft.com/office/drawing/2016/5/10/chartex" xmlns:cx5="http://schemas.microsoft.com/office/drawing/2016/5/11/chartex" xmlns:cx6="http://schemas.microsoft.com/office/drawing/2016/5/12/chartex" xmlns:cx7="http://schemas.microsoft.com/office/drawing/2016/5/13/chartex" xmlns:cx8="http://schemas.microsoft.com/office/drawing/2016/5/14/chartex" xmlns:mc="http://schemas.openxmlformats.org/markup-compatibility/2006" xmlns:aink="http://schemas.microsoft.com/office/drawing/2016/ink" xmlns:am3d="http://schemas.microsoft.com/office/drawing/2017/model3d" xmlns:o="urn:schemas-microsoft-com:office:office" xmlns:oel="http://schemas.microsoft.com/office/2019/extlst" xmlns:r="http://schemas.openxmlformats.org/officeDocument/2006/relationships" xmlns:m="http://schemas.openxmlformats.org/officeDocument/2006/math" xmlns:v="urn:schemas-microsoft-com:vml" xmlns:wp14="http://schemas.microsoft.com/office/word/2010/wordprocessingDrawing" xmlns:wp="http://schemas.openxmlformats.org/drawingml/2006/wordprocessingDrawing" xmlns:w10="urn:schemas-microsoft-com:office:word" xmlns:w="http://schemas.openxmlformats.org/wordprocessingml/2006/main" xmlns:w14="http://schemas.microsoft.com/office/word/2010/wordml" xmlns:w15="http://schemas.microsoft.com/office/word/2012/wordml" xmlns:w16cex="http://schemas.microsoft.com/office/word/2018/wordml/cex" xmlns:w16cid="http://schemas.microsoft.com/office/word/2016/wordml/cid" xmlns:w16="http://schemas.microsoft.com/office/word/2018/wordml" xmlns:w16du="http://schemas.microsoft.com/office/word/2023/wordml/word16du" xmlns:w16sdtdh="http://schemas.microsoft.com/office/word/2020/wordml/sdtdatahash" xmlns:w16se="http://schemas.microsoft.com/office/word/2015/wordml/symex" xmlns:wpg="http://schemas.microsoft.com/office/word/2010/wordprocessingGroup" xmlns:wpi="http://schemas.microsoft.com/office/word/2010/wordprocessingInk" xmlns:wne="http://schemas.microsoft.com/office/word/2006/wordml" xmlns:wps="http://schemas.microsoft.com/office/word/2010/wordprocessingShape" mc:Ignorable="w14 w15 w16se w16cid w16 w16cex w16sdtdh w16du wp14">
   <w:tbl>
     <w:tblPr>
       <w:tblW w:w="10060" w:type="dxa"/>
@@ -2290,7 +2226,7 @@
 </file>
 
 <file path=word/header2.xml><?xml version="1.0" encoding="utf-8"?>
-<w:hdr xmlns:wpc="http://schemas.microsoft.com/office/word/2010/wordprocessingCanvas" xmlns:cx="http://schemas.microsoft.com/office/drawing/2014/chartex" xmlns:cx1="http://schemas.microsoft.com/office/drawing/2015/9/8/chartex" xmlns:cx2="http://schemas.microsoft.com/office/drawing/2015/10/21/chartex" xmlns:cx3="http://schemas.microsoft.com/office/drawing/2016/5/9/chartex" xmlns:cx4="http://schemas.microsoft.com/office/drawing/2016/5/10/chartex" xmlns:cx5="http://schemas.microsoft.com/office/drawing/2016/5/11/chartex" xmlns:cx6="http://schemas.microsoft.com/office/drawing/2016/5/12/chartex" xmlns:cx7="http://schemas.microsoft.com/office/drawing/2016/5/13/chartex" xmlns:cx8="http://schemas.microsoft.com/office/drawing/2016/5/14/chartex" xmlns:mc="http://schemas.openxmlformats.org/markup-compatibility/2006" xmlns:aink="http://schemas.microsoft.com/office/drawing/2016/ink" xmlns:am3d="http://schemas.microsoft.com/office/drawing/2017/model3d" xmlns:o="urn:schemas-microsoft-com:office:office" xmlns:oel="http://schemas.microsoft.com/office/2019/extlst" xmlns:r="http://schemas.openxmlformats.org/officeDocument/2006/relationships" xmlns:m="http://schemas.openxmlformats.org/officeDocument/2006/math" xmlns:v="urn:schemas-microsoft-com:vml" xmlns:wp14="http://schemas.microsoft.com/office/word/2010/wordprocessingDrawing" xmlns:wp="http://schemas.openxmlformats.org/drawingml/2006/wordprocessingDrawing" xmlns:w10="urn:schemas-microsoft-com:office:word" xmlns:w="http://schemas.openxmlformats.org/wordprocessingml/2006/main" xmlns:w14="http://schemas.microsoft.com/office/word/2010/wordml" xmlns:w15="http://schemas.microsoft.com/office/word/2012/wordml" xmlns:w16cex="http://schemas.microsoft.com/office/word/2018/wordml/cex" xmlns:w16cid="http://schemas.microsoft.com/office/word/2016/wordml/cid" xmlns:w16="http://schemas.microsoft.com/office/word/2018/wordml" xmlns:w16sdtdh="http://schemas.microsoft.com/office/word/2020/wordml/sdtdatahash" xmlns:w16se="http://schemas.microsoft.com/office/word/2015/wordml/symex" xmlns:wpg="http://schemas.microsoft.com/office/word/2010/wordprocessingGroup" xmlns:wpi="http://schemas.microsoft.com/office/word/2010/wordprocessingInk" xmlns:wne="http://schemas.microsoft.com/office/word/2006/wordml" xmlns:wps="http://schemas.microsoft.com/office/word/2010/wordprocessingShape" mc:Ignorable="w14 w15 w16se w16cid w16 w16cex w16sdtdh wp14">
+<w:hdr xmlns:wpc="http://schemas.microsoft.com/office/word/2010/wordprocessingCanvas" xmlns:cx="http://schemas.microsoft.com/office/drawing/2014/chartex" xmlns:cx1="http://schemas.microsoft.com/office/drawing/2015/9/8/chartex" xmlns:cx2="http://schemas.microsoft.com/office/drawing/2015/10/21/chartex" xmlns:cx3="http://schemas.microsoft.com/office/drawing/2016/5/9/chartex" xmlns:cx4="http://schemas.microsoft.com/office/drawing/2016/5/10/chartex" xmlns:cx5="http://schemas.microsoft.com/office/drawing/2016/5/11/chartex" xmlns:cx6="http://schemas.microsoft.com/office/drawing/2016/5/12/chartex" xmlns:cx7="http://schemas.microsoft.com/office/drawing/2016/5/13/chartex" xmlns:cx8="http://schemas.microsoft.com/office/drawing/2016/5/14/chartex" xmlns:mc="http://schemas.openxmlformats.org/markup-compatibility/2006" xmlns:aink="http://schemas.microsoft.com/office/drawing/2016/ink" xmlns:am3d="http://schemas.microsoft.com/office/drawing/2017/model3d" xmlns:o="urn:schemas-microsoft-com:office:office" xmlns:oel="http://schemas.microsoft.com/office/2019/extlst" xmlns:r="http://schemas.openxmlformats.org/officeDocument/2006/relationships" xmlns:m="http://schemas.openxmlformats.org/officeDocument/2006/math" xmlns:v="urn:schemas-microsoft-com:vml" xmlns:wp14="http://schemas.microsoft.com/office/word/2010/wordprocessingDrawing" xmlns:wp="http://schemas.openxmlformats.org/drawingml/2006/wordprocessingDrawing" xmlns:w10="urn:schemas-microsoft-com:office:word" xmlns:w="http://schemas.openxmlformats.org/wordprocessingml/2006/main" xmlns:w14="http://schemas.microsoft.com/office/word/2010/wordml" xmlns:w15="http://schemas.microsoft.com/office/word/2012/wordml" xmlns:w16cex="http://schemas.microsoft.com/office/word/2018/wordml/cex" xmlns:w16cid="http://schemas.microsoft.com/office/word/2016/wordml/cid" xmlns:w16="http://schemas.microsoft.com/office/word/2018/wordml" xmlns:w16du="http://schemas.microsoft.com/office/word/2023/wordml/word16du" xmlns:w16sdtdh="http://schemas.microsoft.com/office/word/2020/wordml/sdtdatahash" xmlns:w16se="http://schemas.microsoft.com/office/word/2015/wordml/symex" xmlns:wpg="http://schemas.microsoft.com/office/word/2010/wordprocessingGroup" xmlns:wpi="http://schemas.microsoft.com/office/word/2010/wordprocessingInk" xmlns:wne="http://schemas.microsoft.com/office/word/2006/wordml" xmlns:wps="http://schemas.microsoft.com/office/word/2010/wordprocessingShape" mc:Ignorable="w14 w15 w16se w16cid w16 w16cex w16sdtdh w16du wp14">
   <w:tbl>
     <w:tblPr>
       <w:tblW w:w="10440" w:type="dxa"/>
@@ -3042,7 +2978,7 @@
 </file>
 
 <file path=word/numbering.xml><?xml version="1.0" encoding="utf-8"?>
-<w:numbering xmlns:wpc="http://schemas.microsoft.com/office/word/2010/wordprocessingCanvas" xmlns:cx="http://schemas.microsoft.com/office/drawing/2014/chartex" xmlns:cx1="http://schemas.microsoft.com/office/drawing/2015/9/8/chartex" xmlns:cx2="http://schemas.microsoft.com/office/drawing/2015/10/21/chartex" xmlns:cx3="http://schemas.microsoft.com/office/drawing/2016/5/9/chartex" xmlns:cx4="http://schemas.microsoft.com/office/drawing/2016/5/10/chartex" xmlns:cx5="http://schemas.microsoft.com/office/drawing/2016/5/11/chartex" xmlns:cx6="http://schemas.microsoft.com/office/drawing/2016/5/12/chartex" xmlns:cx7="http://schemas.microsoft.com/office/drawing/2016/5/13/chartex" xmlns:cx8="http://schemas.microsoft.com/office/drawing/2016/5/14/chartex" xmlns:mc="http://schemas.openxmlformats.org/markup-compatibility/2006" xmlns:aink="http://schemas.microsoft.com/office/drawing/2016/ink" xmlns:am3d="http://schemas.microsoft.com/office/drawing/2017/model3d" xmlns:o="urn:schemas-microsoft-com:office:office" xmlns:oel="http://schemas.microsoft.com/office/2019/extlst" xmlns:r="http://schemas.openxmlformats.org/officeDocument/2006/relationships" xmlns:m="http://schemas.openxmlformats.org/officeDocument/2006/math" xmlns:v="urn:schemas-microsoft-com:vml" xmlns:wp14="http://schemas.microsoft.com/office/word/2010/wordprocessingDrawing" xmlns:wp="http://schemas.openxmlformats.org/drawingml/2006/wordprocessingDrawing" xmlns:w10="urn:schemas-microsoft-com:office:word" xmlns:w="http://schemas.openxmlformats.org/wordprocessingml/2006/main" xmlns:w14="http://schemas.microsoft.com/office/word/2010/wordml" xmlns:w15="http://schemas.microsoft.com/office/word/2012/wordml" xmlns:w16cex="http://schemas.microsoft.com/office/word/2018/wordml/cex" xmlns:w16cid="http://schemas.microsoft.com/office/word/2016/wordml/cid" xmlns:w16="http://schemas.microsoft.com/office/word/2018/wordml" xmlns:w16sdtdh="http://schemas.microsoft.com/office/word/2020/wordml/sdtdatahash" xmlns:w16se="http://schemas.microsoft.com/office/word/2015/wordml/symex" xmlns:wpg="http://schemas.microsoft.com/office/word/2010/wordprocessingGroup" xmlns:wpi="http://schemas.microsoft.com/office/word/2010/wordprocessingInk" xmlns:wne="http://schemas.microsoft.com/office/word/2006/wordml" xmlns:wps="http://schemas.microsoft.com/office/word/2010/wordprocessingShape" mc:Ignorable="w14 w15 w16se w16cid w16 w16cex w16sdtdh wp14">
+<w:numbering xmlns:wpc="http://schemas.microsoft.com/office/word/2010/wordprocessingCanvas" xmlns:cx="http://schemas.microsoft.com/office/drawing/2014/chartex" xmlns:cx1="http://schemas.microsoft.com/office/drawing/2015/9/8/chartex" xmlns:cx2="http://schemas.microsoft.com/office/drawing/2015/10/21/chartex" xmlns:cx3="http://schemas.microsoft.com/office/drawing/2016/5/9/chartex" xmlns:cx4="http://schemas.microsoft.com/office/drawing/2016/5/10/chartex" xmlns:cx5="http://schemas.microsoft.com/office/drawing/2016/5/11/chartex" xmlns:cx6="http://schemas.microsoft.com/office/drawing/2016/5/12/chartex" xmlns:cx7="http://schemas.microsoft.com/office/drawing/2016/5/13/chartex" xmlns:cx8="http://schemas.microsoft.com/office/drawing/2016/5/14/chartex" xmlns:mc="http://schemas.openxmlformats.org/markup-compatibility/2006" xmlns:aink="http://schemas.microsoft.com/office/drawing/2016/ink" xmlns:am3d="http://schemas.microsoft.com/office/drawing/2017/model3d" xmlns:o="urn:schemas-microsoft-com:office:office" xmlns:oel="http://schemas.microsoft.com/office/2019/extlst" xmlns:r="http://schemas.openxmlformats.org/officeDocument/2006/relationships" xmlns:m="http://schemas.openxmlformats.org/officeDocument/2006/math" xmlns:v="urn:schemas-microsoft-com:vml" xmlns:wp14="http://schemas.microsoft.com/office/word/2010/wordprocessingDrawing" xmlns:wp="http://schemas.openxmlformats.org/drawingml/2006/wordprocessingDrawing" xmlns:w10="urn:schemas-microsoft-com:office:word" xmlns:w="http://schemas.openxmlformats.org/wordprocessingml/2006/main" xmlns:w14="http://schemas.microsoft.com/office/word/2010/wordml" xmlns:w15="http://schemas.microsoft.com/office/word/2012/wordml" xmlns:w16cex="http://schemas.microsoft.com/office/word/2018/wordml/cex" xmlns:w16cid="http://schemas.microsoft.com/office/word/2016/wordml/cid" xmlns:w16="http://schemas.microsoft.com/office/word/2018/wordml" xmlns:w16du="http://schemas.microsoft.com/office/word/2023/wordml/word16du" xmlns:w16sdtdh="http://schemas.microsoft.com/office/word/2020/wordml/sdtdatahash" xmlns:w16se="http://schemas.microsoft.com/office/word/2015/wordml/symex" xmlns:wpg="http://schemas.microsoft.com/office/word/2010/wordprocessingGroup" xmlns:wpi="http://schemas.microsoft.com/office/word/2010/wordprocessingInk" xmlns:wne="http://schemas.microsoft.com/office/word/2006/wordml" xmlns:wps="http://schemas.microsoft.com/office/word/2010/wordprocessingShape" mc:Ignorable="w14 w15 w16se w16cid w16 w16cex w16sdtdh w16du wp14">
   <w:abstractNum w:abstractNumId="0" w15:restartNumberingAfterBreak="0">
     <w:nsid w:val="104132C8"/>
     <w:multiLevelType w:val="multilevel"/>
@@ -3423,6 +3359,92 @@
     </w:lvl>
   </w:abstractNum>
   <w:abstractNum w:abstractNumId="5" w15:restartNumberingAfterBreak="0">
+    <w:nsid w:val="67FF762D"/>
+    <w:multiLevelType w:val="multilevel"/>
+    <w:tmpl w:val="0409001F"/>
+    <w:lvl w:ilvl="0">
+      <w:start w:val="1"/>
+      <w:numFmt w:val="decimal"/>
+      <w:lvlText w:val="%1."/>
+      <w:lvlJc w:val="left"/>
+      <w:pPr>
+        <w:ind w:left="360" w:hanging="360"/>
+      </w:pPr>
+    </w:lvl>
+    <w:lvl w:ilvl="1">
+      <w:start w:val="1"/>
+      <w:numFmt w:val="decimal"/>
+      <w:lvlText w:val="%1.%2."/>
+      <w:lvlJc w:val="left"/>
+      <w:pPr>
+        <w:ind w:left="792" w:hanging="432"/>
+      </w:pPr>
+    </w:lvl>
+    <w:lvl w:ilvl="2">
+      <w:start w:val="1"/>
+      <w:numFmt w:val="decimal"/>
+      <w:lvlText w:val="%1.%2.%3."/>
+      <w:lvlJc w:val="left"/>
+      <w:pPr>
+        <w:ind w:left="1224" w:hanging="504"/>
+      </w:pPr>
+    </w:lvl>
+    <w:lvl w:ilvl="3">
+      <w:start w:val="1"/>
+      <w:numFmt w:val="decimal"/>
+      <w:lvlText w:val="%1.%2.%3.%4."/>
+      <w:lvlJc w:val="left"/>
+      <w:pPr>
+        <w:ind w:left="1728" w:hanging="648"/>
+      </w:pPr>
+    </w:lvl>
+    <w:lvl w:ilvl="4">
+      <w:start w:val="1"/>
+      <w:numFmt w:val="decimal"/>
+      <w:lvlText w:val="%1.%2.%3.%4.%5."/>
+      <w:lvlJc w:val="left"/>
+      <w:pPr>
+        <w:ind w:left="2232" w:hanging="792"/>
+      </w:pPr>
+    </w:lvl>
+    <w:lvl w:ilvl="5">
+      <w:start w:val="1"/>
+      <w:numFmt w:val="decimal"/>
+      <w:lvlText w:val="%1.%2.%3.%4.%5.%6."/>
+      <w:lvlJc w:val="left"/>
+      <w:pPr>
+        <w:ind w:left="2736" w:hanging="936"/>
+      </w:pPr>
+    </w:lvl>
+    <w:lvl w:ilvl="6">
+      <w:start w:val="1"/>
+      <w:numFmt w:val="decimal"/>
+      <w:lvlText w:val="%1.%2.%3.%4.%5.%6.%7."/>
+      <w:lvlJc w:val="left"/>
+      <w:pPr>
+        <w:ind w:left="3240" w:hanging="1080"/>
+      </w:pPr>
+    </w:lvl>
+    <w:lvl w:ilvl="7">
+      <w:start w:val="1"/>
+      <w:numFmt w:val="decimal"/>
+      <w:lvlText w:val="%1.%2.%3.%4.%5.%6.%7.%8."/>
+      <w:lvlJc w:val="left"/>
+      <w:pPr>
+        <w:ind w:left="3744" w:hanging="1224"/>
+      </w:pPr>
+    </w:lvl>
+    <w:lvl w:ilvl="8">
+      <w:start w:val="1"/>
+      <w:numFmt w:val="decimal"/>
+      <w:lvlText w:val="%1.%2.%3.%4.%5.%6.%7.%8.%9."/>
+      <w:lvlJc w:val="left"/>
+      <w:pPr>
+        <w:ind w:left="4320" w:hanging="1440"/>
+      </w:pPr>
+    </w:lvl>
+  </w:abstractNum>
+  <w:abstractNum w:abstractNumId="6" w15:restartNumberingAfterBreak="0">
     <w:nsid w:val="687B1305"/>
     <w:multiLevelType w:val="hybridMultilevel"/>
     <w:tmpl w:val="6D7EF610"/>
@@ -3511,7 +3533,7 @@
       </w:pPr>
     </w:lvl>
   </w:abstractNum>
-  <w:abstractNum w:abstractNumId="6" w15:restartNumberingAfterBreak="0">
+  <w:abstractNum w:abstractNumId="7" w15:restartNumberingAfterBreak="0">
     <w:nsid w:val="6F4F75DF"/>
     <w:multiLevelType w:val="multilevel"/>
     <w:tmpl w:val="3CA035D8"/>
@@ -3626,10 +3648,96 @@
       </w:rPr>
     </w:lvl>
   </w:abstractNum>
-  <w:abstractNum w:abstractNumId="7" w15:restartNumberingAfterBreak="0">
+  <w:abstractNum w:abstractNumId="8" w15:restartNumberingAfterBreak="0">
+    <w:nsid w:val="72697DB9"/>
+    <w:multiLevelType w:val="hybridMultilevel"/>
+    <w:tmpl w:val="EC6A34C4"/>
+    <w:lvl w:ilvl="0" w:tplc="0409000F">
+      <w:start w:val="1"/>
+      <w:numFmt w:val="decimal"/>
+      <w:lvlText w:val="%1."/>
+      <w:lvlJc w:val="left"/>
+      <w:pPr>
+        <w:ind w:left="720" w:hanging="360"/>
+      </w:pPr>
+    </w:lvl>
+    <w:lvl w:ilvl="1" w:tplc="04090019" w:tentative="1">
+      <w:start w:val="1"/>
+      <w:numFmt w:val="lowerLetter"/>
+      <w:lvlText w:val="%2."/>
+      <w:lvlJc w:val="left"/>
+      <w:pPr>
+        <w:ind w:left="1440" w:hanging="360"/>
+      </w:pPr>
+    </w:lvl>
+    <w:lvl w:ilvl="2" w:tplc="0409001B" w:tentative="1">
+      <w:start w:val="1"/>
+      <w:numFmt w:val="lowerRoman"/>
+      <w:lvlText w:val="%3."/>
+      <w:lvlJc w:val="right"/>
+      <w:pPr>
+        <w:ind w:left="2160" w:hanging="180"/>
+      </w:pPr>
+    </w:lvl>
+    <w:lvl w:ilvl="3" w:tplc="0409000F" w:tentative="1">
+      <w:start w:val="1"/>
+      <w:numFmt w:val="decimal"/>
+      <w:lvlText w:val="%4."/>
+      <w:lvlJc w:val="left"/>
+      <w:pPr>
+        <w:ind w:left="2880" w:hanging="360"/>
+      </w:pPr>
+    </w:lvl>
+    <w:lvl w:ilvl="4" w:tplc="04090019" w:tentative="1">
+      <w:start w:val="1"/>
+      <w:numFmt w:val="lowerLetter"/>
+      <w:lvlText w:val="%5."/>
+      <w:lvlJc w:val="left"/>
+      <w:pPr>
+        <w:ind w:left="3600" w:hanging="360"/>
+      </w:pPr>
+    </w:lvl>
+    <w:lvl w:ilvl="5" w:tplc="0409001B" w:tentative="1">
+      <w:start w:val="1"/>
+      <w:numFmt w:val="lowerRoman"/>
+      <w:lvlText w:val="%6."/>
+      <w:lvlJc w:val="right"/>
+      <w:pPr>
+        <w:ind w:left="4320" w:hanging="180"/>
+      </w:pPr>
+    </w:lvl>
+    <w:lvl w:ilvl="6" w:tplc="0409000F" w:tentative="1">
+      <w:start w:val="1"/>
+      <w:numFmt w:val="decimal"/>
+      <w:lvlText w:val="%7."/>
+      <w:lvlJc w:val="left"/>
+      <w:pPr>
+        <w:ind w:left="5040" w:hanging="360"/>
+      </w:pPr>
+    </w:lvl>
+    <w:lvl w:ilvl="7" w:tplc="04090019" w:tentative="1">
+      <w:start w:val="1"/>
+      <w:numFmt w:val="lowerLetter"/>
+      <w:lvlText w:val="%8."/>
+      <w:lvlJc w:val="left"/>
+      <w:pPr>
+        <w:ind w:left="5760" w:hanging="360"/>
+      </w:pPr>
+    </w:lvl>
+    <w:lvl w:ilvl="8" w:tplc="0409001B" w:tentative="1">
+      <w:start w:val="1"/>
+      <w:numFmt w:val="lowerRoman"/>
+      <w:lvlText w:val="%9."/>
+      <w:lvlJc w:val="right"/>
+      <w:pPr>
+        <w:ind w:left="6480" w:hanging="180"/>
+      </w:pPr>
+    </w:lvl>
+  </w:abstractNum>
+  <w:abstractNum w:abstractNumId="9" w15:restartNumberingAfterBreak="0">
     <w:nsid w:val="7FA666E1"/>
     <w:multiLevelType w:val="multilevel"/>
-    <w:tmpl w:val="D2942200"/>
+    <w:tmpl w:val="1FEE5030"/>
     <w:lvl w:ilvl="0">
       <w:start w:val="1"/>
       <w:numFmt w:val="decimal"/>
@@ -3749,7 +3857,7 @@
     </w:lvl>
   </w:abstractNum>
   <w:num w:numId="1" w16cid:durableId="852761511">
-    <w:abstractNumId w:val="5"/>
+    <w:abstractNumId w:val="6"/>
   </w:num>
   <w:num w:numId="2" w16cid:durableId="1383868483">
     <w:abstractNumId w:val="1"/>
@@ -3767,7 +3875,7 @@
     <w:abstractNumId w:val="3"/>
   </w:num>
   <w:num w:numId="7" w16cid:durableId="1164977829">
-    <w:abstractNumId w:val="6"/>
+    <w:abstractNumId w:val="7"/>
   </w:num>
   <w:num w:numId="8" w16cid:durableId="562958059">
     <w:abstractNumId w:val="2"/>
@@ -3776,16 +3884,22 @@
     <w:abstractNumId w:val="0"/>
   </w:num>
   <w:num w:numId="10" w16cid:durableId="1365328327">
-    <w:abstractNumId w:val="7"/>
+    <w:abstractNumId w:val="9"/>
   </w:num>
   <w:num w:numId="11" w16cid:durableId="485630724">
     <w:abstractNumId w:val="4"/>
+  </w:num>
+  <w:num w:numId="12" w16cid:durableId="1047225073">
+    <w:abstractNumId w:val="8"/>
+  </w:num>
+  <w:num w:numId="13" w16cid:durableId="1695383546">
+    <w:abstractNumId w:val="5"/>
   </w:num>
 </w:numbering>
 </file>
 
 <file path=word/styles.xml><?xml version="1.0" encoding="utf-8"?>
-<w:styles xmlns:mc="http://schemas.openxmlformats.org/markup-compatibility/2006" xmlns:r="http://schemas.openxmlformats.org/officeDocument/2006/relationships" xmlns:w="http://schemas.openxmlformats.org/wordprocessingml/2006/main" xmlns:w14="http://schemas.microsoft.com/office/word/2010/wordml" xmlns:w15="http://schemas.microsoft.com/office/word/2012/wordml" xmlns:w16cex="http://schemas.microsoft.com/office/word/2018/wordml/cex" xmlns:w16cid="http://schemas.microsoft.com/office/word/2016/wordml/cid" xmlns:w16="http://schemas.microsoft.com/office/word/2018/wordml" xmlns:w16sdtdh="http://schemas.microsoft.com/office/word/2020/wordml/sdtdatahash" xmlns:w16se="http://schemas.microsoft.com/office/word/2015/wordml/symex" mc:Ignorable="w14 w15 w16se w16cid w16 w16cex w16sdtdh">
+<w:styles xmlns:mc="http://schemas.openxmlformats.org/markup-compatibility/2006" xmlns:r="http://schemas.openxmlformats.org/officeDocument/2006/relationships" xmlns:w="http://schemas.openxmlformats.org/wordprocessingml/2006/main" xmlns:w14="http://schemas.microsoft.com/office/word/2010/wordml" xmlns:w15="http://schemas.microsoft.com/office/word/2012/wordml" xmlns:w16cex="http://schemas.microsoft.com/office/word/2018/wordml/cex" xmlns:w16cid="http://schemas.microsoft.com/office/word/2016/wordml/cid" xmlns:w16="http://schemas.microsoft.com/office/word/2018/wordml" xmlns:w16du="http://schemas.microsoft.com/office/word/2023/wordml/word16du" xmlns:w16sdtdh="http://schemas.microsoft.com/office/word/2020/wordml/sdtdatahash" xmlns:w16se="http://schemas.microsoft.com/office/word/2015/wordml/symex" mc:Ignorable="w14 w15 w16se w16cid w16 w16cex w16sdtdh w16du">
   <w:docDefaults>
     <w:rPrDefault>
       <w:rPr>
@@ -4248,7 +4362,7 @@
     <w:link w:val="Heading3Char"/>
     <w:autoRedefine/>
     <w:qFormat/>
-    <w:rsid w:val="00D74962"/>
+    <w:rsid w:val="007164F5"/>
     <w:pPr>
       <w:numPr>
         <w:ilvl w:val="2"/>
@@ -4261,7 +4375,7 @@
     <w:rPr>
       <w:rFonts w:eastAsia="PMingLiU" w:cs="Times New Roman"/>
       <w:snapToGrid w:val="0"/>
-      <w:color w:val="000000"/>
+      <w:color w:val="70AD47" w:themeColor="accent6"/>
       <w:szCs w:val="20"/>
       <w:lang w:val="en-US"/>
     </w:rPr>
@@ -4275,7 +4389,7 @@
     <w:uiPriority w:val="9"/>
     <w:unhideWhenUsed/>
     <w:qFormat/>
-    <w:rsid w:val="00D74962"/>
+    <w:rsid w:val="00E27544"/>
     <w:pPr>
       <w:numPr>
         <w:ilvl w:val="3"/>
@@ -4296,7 +4410,6 @@
     <w:next w:val="Normal"/>
     <w:link w:val="Heading5Char"/>
     <w:uiPriority w:val="9"/>
-    <w:semiHidden/>
     <w:unhideWhenUsed/>
     <w:qFormat/>
     <w:rsid w:val="00F91533"/>
@@ -4321,7 +4434,6 @@
     <w:next w:val="Normal"/>
     <w:link w:val="Heading6Char"/>
     <w:uiPriority w:val="9"/>
-    <w:semiHidden/>
     <w:unhideWhenUsed/>
     <w:qFormat/>
     <w:rsid w:val="00F91533"/>
@@ -4482,11 +4594,11 @@
     <w:name w:val="Heading 3 Char"/>
     <w:basedOn w:val="DefaultParagraphFont"/>
     <w:link w:val="Heading3"/>
-    <w:rsid w:val="00D74962"/>
+    <w:rsid w:val="007164F5"/>
     <w:rPr>
       <w:rFonts w:ascii="Arial" w:eastAsia="PMingLiU" w:hAnsi="Arial" w:cs="Times New Roman"/>
       <w:snapToGrid w:val="0"/>
-      <w:color w:val="000000"/>
+      <w:color w:val="70AD47" w:themeColor="accent6"/>
       <w:sz w:val="24"/>
       <w:szCs w:val="20"/>
       <w:lang w:val="en-US"/>
@@ -4497,7 +4609,7 @@
     <w:basedOn w:val="DefaultParagraphFont"/>
     <w:link w:val="Heading4"/>
     <w:uiPriority w:val="9"/>
-    <w:rsid w:val="00D74962"/>
+    <w:rsid w:val="00E27544"/>
     <w:rPr>
       <w:rFonts w:ascii="Arial" w:eastAsiaTheme="majorEastAsia" w:hAnsi="Arial" w:cstheme="majorBidi"/>
       <w:iCs/>
@@ -4540,7 +4652,6 @@
     <w:basedOn w:val="DefaultParagraphFont"/>
     <w:link w:val="Heading5"/>
     <w:uiPriority w:val="9"/>
-    <w:semiHidden/>
     <w:rsid w:val="00F91533"/>
     <w:rPr>
       <w:rFonts w:asciiTheme="majorHAnsi" w:eastAsiaTheme="majorEastAsia" w:hAnsiTheme="majorHAnsi" w:cstheme="majorBidi"/>
@@ -4552,7 +4663,6 @@
     <w:basedOn w:val="DefaultParagraphFont"/>
     <w:link w:val="Heading6"/>
     <w:uiPriority w:val="9"/>
-    <w:semiHidden/>
     <w:rsid w:val="00F91533"/>
     <w:rPr>
       <w:rFonts w:asciiTheme="majorHAnsi" w:eastAsiaTheme="majorEastAsia" w:hAnsiTheme="majorHAnsi" w:cstheme="majorBidi"/>

</xml_diff>